<commit_message>
annotation of sub/superscript and so on
</commit_message>
<xml_diff>
--- a/manuscript.docx
+++ b/manuscript.docx
@@ -583,7 +583,7 @@
       </w:r>
     </w:p>
     <w:bookmarkEnd w:id="28"/>
-    <w:bookmarkStart w:id="30" w:name="discussion"/>
+    <w:bookmarkStart w:id="31" w:name="discussion"/>
     <w:p>
       <w:pPr>
         <w:pStyle w:val="Heading1"/>
@@ -644,9 +644,134 @@
       <w:r>
         <w:t xml:space="preserve">nces. A single space does not influence the word output.</w:t>
       </w:r>
-    </w:p>
-    <w:bookmarkEnd w:id="30"/>
-    <w:bookmarkStart w:id="32" w:name="tables"/>
+      <w:r>
+        <w:t xml:space="preserve"> </w:t>
+      </w:r>
+      <w:r>
+        <w:rPr>
+          <w:strike/>
+        </w:rPr>
+        <w:t xml:space="preserve">Strike through</w:t>
+      </w:r>
+      <w:r>
+        <w:t xml:space="preserve"> </w:t>
+      </w:r>
+      <w:r>
+        <w:t xml:space="preserve">can be made using</w:t>
+      </w:r>
+      <w:r>
+        <w:t xml:space="preserve"> </w:t>
+      </w:r>
+      <w:r>
+        <w:t xml:space="preserve">“</w:t>
+      </w:r>
+      <w:r>
+        <w:t xml:space="preserve">~~something~~</w:t>
+      </w:r>
+      <w:r>
+        <w:t xml:space="preserve">”</w:t>
+      </w:r>
+      <w:r>
+        <w:t xml:space="preserve">. Because .docx will be made through</w:t>
+      </w:r>
+      <w:r>
+        <w:t xml:space="preserve"> </w:t>
+      </w:r>
+      <w:r>
+        <w:t xml:space="preserve">‘</w:t>
+      </w:r>
+      <w:r>
+        <w:t xml:space="preserve">pandoc</w:t>
+      </w:r>
+      <w:r>
+        <w:t xml:space="preserve">’</w:t>
+      </w:r>
+      <w:r>
+        <w:t xml:space="preserve">, other pandoc annotations are also valid. For example,</w:t>
+      </w:r>
+      <w:r>
+        <w:t xml:space="preserve"> </w:t>
+      </w:r>
+      <w:r>
+        <w:t xml:space="preserve">“</w:t>
+      </w:r>
+      <w:r>
+        <w:t xml:space="preserve">~something~</w:t>
+      </w:r>
+      <w:r>
+        <w:t xml:space="preserve">”</w:t>
+      </w:r>
+      <w:r>
+        <w:t xml:space="preserve"> </w:t>
+      </w:r>
+      <w:r>
+        <w:t xml:space="preserve">and</w:t>
+      </w:r>
+      <w:r>
+        <w:t xml:space="preserve"> </w:t>
+      </w:r>
+      <w:r>
+        <w:t xml:space="preserve">“</w:t>
+      </w:r>
+      <w:r>
+        <w:t xml:space="preserve">^superscript^</w:t>
+      </w:r>
+      <w:r>
+        <w:t xml:space="preserve">”</w:t>
+      </w:r>
+      <w:r>
+        <w:t xml:space="preserve"> </w:t>
+      </w:r>
+      <w:r>
+        <w:t xml:space="preserve">generate</w:t>
+      </w:r>
+      <w:r>
+        <w:t xml:space="preserve"> </w:t>
+      </w:r>
+      <w:r>
+        <w:rPr>
+          <w:vertAlign w:val="subscript"/>
+        </w:rPr>
+        <w:t xml:space="preserve">subscript</w:t>
+      </w:r>
+      <w:r>
+        <w:t xml:space="preserve"> </w:t>
+      </w:r>
+      <w:r>
+        <w:t xml:space="preserve">and</w:t>
+      </w:r>
+      <w:r>
+        <w:t xml:space="preserve"> </w:t>
+      </w:r>
+      <w:r>
+        <w:rPr>
+          <w:vertAlign w:val="superscript"/>
+        </w:rPr>
+        <w:t xml:space="preserve">superscript</w:t>
+      </w:r>
+      <w:r>
+        <w:t xml:space="preserve">, respectively. See also the pandoc manual</w:t>
+      </w:r>
+      <w:r>
+        <w:t xml:space="preserve"> </w:t>
+      </w:r>
+      <w:hyperlink r:id="rId30">
+        <w:r>
+          <w:rPr>
+            <w:rStyle w:val="Hyperlink"/>
+          </w:rPr>
+          <w:t xml:space="preserve">https://pandoc.org/MANUAL.html#superscripts-and-subscripts</w:t>
+        </w:r>
+      </w:hyperlink>
+      <w:r>
+        <w:t xml:space="preserve"> </w:t>
+      </w:r>
+      <w:r>
+        <w:t xml:space="preserve">for further controls.</w:t>
+      </w:r>
+    </w:p>
+    <w:bookmarkEnd w:id="31"/>
+    <w:bookmarkStart w:id="33" w:name="tables"/>
     <w:p>
       <w:pPr>
         <w:pStyle w:val="Heading1"/>
@@ -659,11 +784,11 @@
       <w:pPr>
         <w:pStyle w:val="FirstParagraph"/>
       </w:pPr>
-      <w:bookmarkStart w:id="31" w:name="table:GLM"/>
+      <w:bookmarkStart w:id="32" w:name="table:GLM"/>
       <w:r>
         <w:t xml:space="preserve">Table 1.</w:t>
       </w:r>
-      <w:bookmarkEnd w:id="31"/>
+      <w:bookmarkEnd w:id="32"/>
       <w:r>
         <w:t xml:space="preserve"> </w:t>
       </w:r>
@@ -1149,8 +1274,8 @@
         </w:tc>
       </w:tr>
     </w:tbl>
-    <w:bookmarkEnd w:id="32"/>
-    <w:bookmarkStart w:id="37" w:name="figures"/>
+    <w:bookmarkEnd w:id="33"/>
+    <w:bookmarkStart w:id="38" w:name="figures"/>
     <w:p>
       <w:pPr>
         <w:pStyle w:val="Heading1"/>
@@ -1163,24 +1288,24 @@
       <w:pPr>
         <w:pStyle w:val="CaptionedFigure"/>
       </w:pPr>
-      <w:bookmarkStart w:id="36" w:name="fig:biplot"/>
+      <w:bookmarkStart w:id="37" w:name="fig:biplot"/>
       <w:r>
         <w:drawing>
           <wp:inline>
             <wp:extent cx="5334000" cy="2667000"/>
             <wp:effectExtent b="0" l="0" r="0" t="0"/>
-            <wp:docPr descr="Figure 1. Dependency of the dry weight (right) or the number of seeds (right) on the plant height" title="" id="34" name="Picture"/>
+            <wp:docPr descr="Figure 1. Dependency of the dry weight (right) or the number of seeds (right) on the plant height" title="" id="35" name="Picture"/>
             <a:graphic>
               <a:graphicData uri="http://schemas.openxmlformats.org/drawingml/2006/picture">
                 <pic:pic>
                   <pic:nvPicPr>
-                    <pic:cNvPr descr="./figure/plant_data_analysis.pdf" id="35" name="Picture"/>
+                    <pic:cNvPr descr="./figure/plant_data_analysis.pdf" id="36" name="Picture"/>
                     <pic:cNvPicPr>
                       <a:picLocks noChangeArrowheads="1" noChangeAspect="1"/>
                     </pic:cNvPicPr>
                   </pic:nvPicPr>
                   <pic:blipFill>
-                    <a:blip r:embed="rId33"/>
+                    <a:blip r:embed="rId34"/>
                     <a:stretch>
                       <a:fillRect/>
                     </a:stretch>
@@ -1206,7 +1331,7 @@
           </wp:inline>
         </w:drawing>
       </w:r>
-      <w:bookmarkEnd w:id="36"/>
+      <w:bookmarkEnd w:id="37"/>
     </w:p>
     <w:p>
       <w:pPr>
@@ -1216,8 +1341,8 @@
         <w:t xml:space="preserve">Figure 1. Dependency of the dry weight (right) or the number of seeds (right) on the plant height</w:t>
       </w:r>
     </w:p>
-    <w:bookmarkEnd w:id="37"/>
-    <w:bookmarkStart w:id="43" w:name="references"/>
+    <w:bookmarkEnd w:id="38"/>
+    <w:bookmarkStart w:id="44" w:name="references"/>
     <w:p>
       <w:pPr>
         <w:pStyle w:val="Heading1"/>
@@ -1226,8 +1351,8 @@
         <w:t xml:space="preserve">References</w:t>
       </w:r>
     </w:p>
-    <w:bookmarkStart w:id="42" w:name="refs"/>
-    <w:bookmarkStart w:id="38" w:name="ref-bonser2009interpreting"/>
+    <w:bookmarkStart w:id="43" w:name="refs"/>
+    <w:bookmarkStart w:id="39" w:name="ref-bonser2009interpreting"/>
     <w:p>
       <w:pPr>
         <w:pStyle w:val="Bibliography"/>
@@ -1236,8 +1361,8 @@
         <w:t xml:space="preserve">Bonser S. P., and L. W. Aarssen, 2009 Interpreting reproductive allometry: Individual strategies of allocation explain size-dependent reproduction in plant populations. Perspectives in Plant Ecology, Evolution and Systematics 11: 31–40.</w:t>
       </w:r>
     </w:p>
-    <w:bookmarkEnd w:id="38"/>
-    <w:bookmarkStart w:id="39" w:name="ref-jacquemyn2010size"/>
+    <w:bookmarkEnd w:id="39"/>
+    <w:bookmarkStart w:id="40" w:name="ref-jacquemyn2010size"/>
     <w:p>
       <w:pPr>
         <w:pStyle w:val="Bibliography"/>
@@ -1246,8 +1371,8 @@
         <w:t xml:space="preserve">Jacquemyn H., R. Brys, and E. Jongejans, 2010 Size-dependent flowering and costs of reproduction affect population dynamics in a tuberous perennial woodland orchid. Journal of Ecology 98: 1204–1215.</w:t>
       </w:r>
     </w:p>
-    <w:bookmarkEnd w:id="39"/>
-    <w:bookmarkStart w:id="40" w:name="ref-kachi1985population"/>
+    <w:bookmarkEnd w:id="40"/>
+    <w:bookmarkStart w:id="41" w:name="ref-kachi1985population"/>
     <w:p>
       <w:pPr>
         <w:pStyle w:val="Bibliography"/>
@@ -1256,8 +1381,8 @@
         <w:t xml:space="preserve">Kachi N., and T. Hirose, 1985 Population dynamics of oenothera glazioviana in a sand-dune system with special reference to the adaptive significance of size-dependent reproduction. The Journal of Ecology 887–901.</w:t>
       </w:r>
     </w:p>
-    <w:bookmarkEnd w:id="40"/>
-    <w:bookmarkStart w:id="41" w:name="ref-wesselingh1997threshold"/>
+    <w:bookmarkEnd w:id="41"/>
+    <w:bookmarkStart w:id="42" w:name="ref-wesselingh1997threshold"/>
     <w:p>
       <w:pPr>
         <w:pStyle w:val="Bibliography"/>
@@ -1266,9 +1391,9 @@
         <w:t xml:space="preserve">Wesselingh R. A., P. G. Klinkhamer, T. J. De Jong, and L. A. Boorman, 1997 Threshold size for flowering in different habitats: Effects of size-dependent growth and survival. Ecology 78: 2118–2132.</w:t>
       </w:r>
     </w:p>
-    <w:bookmarkEnd w:id="41"/>
     <w:bookmarkEnd w:id="42"/>
     <w:bookmarkEnd w:id="43"/>
+    <w:bookmarkEnd w:id="44"/>
     <w:sectPr/>
   </w:body>
 </w:document>

</xml_diff>